<commit_message>
Applying Transformatics in MAGICK has brought us the PMSS method in the U: command space
</commit_message>
<xml_diff>
--- a/docs/TAZ_BOOK/TAZ_BOOK_latex/sections/U.docx
+++ b/docs/TAZ_BOOK/TAZ_BOOK_latex/sections/U.docx
@@ -256,7 +256,21 @@
                       <w:rFonts w:ascii="Bookman Old Style" w:hAnsi="Bookman Old Style"/>
                       <w:sz w:val="20"/>
                     </w:rPr>
-                    <w:t xml:space="preserve"> statistic)</w:t>
+                    <w:t xml:space="preserve"> statistic</w:t>
+                  </w:r>
+                  <w:r>
+                    <w:rPr>
+                      <w:rFonts w:ascii="Bookman Old Style" w:hAnsi="Bookman Old Style"/>
+                      <w:sz w:val="20"/>
+                    </w:rPr>
+                    <w:t xml:space="preserve"> via two methods</w:t>
+                  </w:r>
+                  <w:r>
+                    <w:rPr>
+                      <w:rFonts w:ascii="Bookman Old Style" w:hAnsi="Bookman Old Style"/>
+                      <w:sz w:val="20"/>
+                    </w:rPr>
+                    <w:t>)</w:t>
                   </w:r>
                 </w:p>
               </w:tc>
@@ -351,6 +365,22 @@
                           <w:t>u:</w:t>
                         </w:r>
                       </w:p>
+                      <w:p>
+                        <w:pPr>
+                          <w:framePr w:hSpace="180" w:wrap="around" w:vAnchor="text" w:hAnchor="text" w:y="1"/>
+                          <w:rPr>
+                            <w:rFonts w:ascii="Bookman Old Style" w:hAnsi="Bookman Old Style"/>
+                            <w:sz w:val="20"/>
+                          </w:rPr>
+                        </w:pPr>
+                        <w:r>
+                          <w:rPr>
+                            <w:rFonts w:ascii="Bookman Old Style" w:hAnsi="Bookman Old Style"/>
+                            <w:sz w:val="20"/>
+                          </w:rPr>
+                          <w:t>u.:</w:t>
+                        </w:r>
+                      </w:p>
                     </w:tc>
                   </w:tr>
                   <w:tr>
@@ -405,6 +435,42 @@
                             <w:sz w:val="20"/>
                           </w:rPr>
                           <w:t>.</w:t>
+                        </w:r>
+                        <w:r>
+                          <w:rPr>
+                            <w:rFonts w:ascii="Bookman Old Style" w:hAnsi="Bookman Old Style"/>
+                            <w:b w:val="0"/>
+                            <w:sz w:val="20"/>
+                          </w:rPr>
+                          <w:t xml:space="preserve"> With “.” Qualifier, Uses the PMSS\</w:t>
+                        </w:r>
+                        <w:proofErr w:type="gramStart"/>
+                        <w:r>
+                          <w:rPr>
+                            <w:rFonts w:ascii="Bookman Old Style" w:hAnsi="Bookman Old Style"/>
+                            <w:b w:val="0"/>
+                            <w:sz w:val="20"/>
+                          </w:rPr>
+                          <w:t>cite{</w:t>
+                        </w:r>
+                        <w:proofErr w:type="spellStart"/>
+                        <w:proofErr w:type="gramEnd"/>
+                        <w:r>
+                          <w:rPr>
+                            <w:rFonts w:ascii="Bookman Old Style" w:hAnsi="Bookman Old Style"/>
+                            <w:b w:val="0"/>
+                            <w:sz w:val="20"/>
+                          </w:rPr>
+                          <w:t>grimoire</w:t>
+                        </w:r>
+                        <w:proofErr w:type="spellEnd"/>
+                        <w:r>
+                          <w:rPr>
+                            <w:rFonts w:ascii="Bookman Old Style" w:hAnsi="Bookman Old Style"/>
+                            <w:b w:val="0"/>
+                            <w:sz w:val="20"/>
+                          </w:rPr>
+                          <w:t>} algorithm.</w:t>
                         </w:r>
                       </w:p>
                     </w:tc>
@@ -433,6 +499,24 @@
                           </w:rPr>
                           <w:t>u:STR</w:t>
                         </w:r>
+                      </w:p>
+                      <w:p>
+                        <w:pPr>
+                          <w:framePr w:hSpace="180" w:wrap="around" w:vAnchor="text" w:hAnchor="text" w:y="1"/>
+                          <w:rPr>
+                            <w:rFonts w:ascii="Bookman Old Style" w:hAnsi="Bookman Old Style"/>
+                            <w:sz w:val="20"/>
+                          </w:rPr>
+                        </w:pPr>
+                        <w:proofErr w:type="spellStart"/>
+                        <w:r>
+                          <w:rPr>
+                            <w:rFonts w:ascii="Bookman Old Style" w:hAnsi="Bookman Old Style"/>
+                            <w:sz w:val="20"/>
+                          </w:rPr>
+                          <w:t>u.:STR</w:t>
+                        </w:r>
+                        <w:proofErr w:type="spellEnd"/>
                       </w:p>
                     </w:tc>
                   </w:tr>
@@ -500,6 +584,45 @@
                           <w:t>!:</w:t>
                         </w:r>
                       </w:p>
+                      <w:p>
+                        <w:pPr>
+                          <w:framePr w:hSpace="180" w:wrap="around" w:vAnchor="text" w:hAnchor="text" w:y="1"/>
+                          <w:rPr>
+                            <w:rFonts w:ascii="Bookman Old Style" w:hAnsi="Bookman Old Style"/>
+                            <w:sz w:val="20"/>
+                          </w:rPr>
+                        </w:pPr>
+                        <w:proofErr w:type="gramStart"/>
+                        <w:r>
+                          <w:rPr>
+                            <w:rFonts w:ascii="Bookman Old Style" w:hAnsi="Bookman Old Style"/>
+                            <w:sz w:val="20"/>
+                          </w:rPr>
+                          <w:t>u</w:t>
+                        </w:r>
+                        <w:proofErr w:type="gramEnd"/>
+                        <w:r>
+                          <w:rPr>
+                            <w:rFonts w:ascii="Bookman Old Style" w:hAnsi="Bookman Old Style"/>
+                            <w:sz w:val="20"/>
+                          </w:rPr>
+                          <w:t>!</w:t>
+                        </w:r>
+                        <w:r>
+                          <w:rPr>
+                            <w:rFonts w:ascii="Bookman Old Style" w:hAnsi="Bookman Old Style"/>
+                            <w:sz w:val="20"/>
+                          </w:rPr>
+                          <w:t>.</w:t>
+                        </w:r>
+                        <w:r>
+                          <w:rPr>
+                            <w:rFonts w:ascii="Bookman Old Style" w:hAnsi="Bookman Old Style"/>
+                            <w:sz w:val="20"/>
+                          </w:rPr>
+                          <w:t>:</w:t>
+                        </w:r>
+                      </w:p>
                     </w:tc>
                   </w:tr>
                   <w:tr>
@@ -571,6 +694,43 @@
                             <w:sz w:val="20"/>
                           </w:rPr>
                           <w:t>u!:STR</w:t>
+                        </w:r>
+                      </w:p>
+                      <w:p>
+                        <w:pPr>
+                          <w:framePr w:hSpace="180" w:wrap="around" w:vAnchor="text" w:hAnchor="text" w:y="1"/>
+                          <w:rPr>
+                            <w:rFonts w:ascii="Bookman Old Style" w:hAnsi="Bookman Old Style"/>
+                            <w:sz w:val="20"/>
+                          </w:rPr>
+                        </w:pPr>
+                        <w:r>
+                          <w:rPr>
+                            <w:rFonts w:ascii="Bookman Old Style" w:hAnsi="Bookman Old Style"/>
+                            <w:sz w:val="20"/>
+                          </w:rPr>
+                          <w:t>u</w:t>
+                        </w:r>
+                        <w:r>
+                          <w:rPr>
+                            <w:rFonts w:ascii="Bookman Old Style" w:hAnsi="Bookman Old Style"/>
+                            <w:sz w:val="20"/>
+                          </w:rPr>
+                          <w:t>!</w:t>
+                        </w:r>
+                        <w:r>
+                          <w:rPr>
+                            <w:rFonts w:ascii="Bookman Old Style" w:hAnsi="Bookman Old Style"/>
+                            <w:sz w:val="20"/>
+                          </w:rPr>
+                          <w:t>.</w:t>
+                        </w:r>
+                        <w:r>
+                          <w:rPr>
+                            <w:rFonts w:ascii="Bookman Old Style" w:hAnsi="Bookman Old Style"/>
+                            <w:sz w:val="20"/>
+                          </w:rPr>
+                          <w:t>:STR</w:t>
                         </w:r>
                       </w:p>
                     </w:tc>
@@ -642,18 +802,6 @@
                         </w:r>
                         <w:proofErr w:type="spellEnd"/>
                       </w:p>
-                    </w:tc>
-                  </w:tr>
-                  <w:tr>
-                    <w:trPr>
-                      <w:cnfStyle w:val="000000100000" w:firstRow="0" w:lastRow="0" w:firstColumn="0" w:lastColumn="0" w:oddVBand="0" w:evenVBand="0" w:oddHBand="1" w:evenHBand="0" w:firstRowFirstColumn="0" w:firstRowLastColumn="0" w:lastRowFirstColumn="0" w:lastRowLastColumn="0"/>
-                      <w:trHeight w:val="233"/>
-                    </w:trPr>
-                    <w:tc>
-                      <w:tcPr>
-                        <w:cnfStyle w:val="001000000000" w:firstRow="0" w:lastRow="0" w:firstColumn="1" w:lastColumn="0" w:oddVBand="0" w:evenVBand="0" w:oddHBand="0" w:evenHBand="0" w:firstRowFirstColumn="0" w:firstRowLastColumn="0" w:lastRowFirstColumn="0" w:lastRowLastColumn="0"/>
-                        <w:tcW w:w="5203" w:type="dxa"/>
-                      </w:tcPr>
                       <w:p>
                         <w:pPr>
                           <w:framePr w:hSpace="180" w:wrap="around" w:vAnchor="text" w:hAnchor="text" w:y="1"/>
@@ -665,47 +813,16 @@
                         <w:r>
                           <w:rPr>
                             <w:rFonts w:ascii="Bookman Old Style" w:hAnsi="Bookman Old Style"/>
-                            <w:b w:val="0"/>
-                            <w:sz w:val="20"/>
-                          </w:rPr>
-                          <w:t xml:space="preserve">Same as u:, but operating on the string stored in the vault with the name </w:t>
+                            <w:sz w:val="20"/>
+                          </w:rPr>
+                          <w:t>u*.</w:t>
                         </w:r>
-                        <w:proofErr w:type="spellStart"/>
                         <w:r>
                           <w:rPr>
                             <w:rFonts w:ascii="Bookman Old Style" w:hAnsi="Bookman Old Style"/>
-                            <w:b w:val="0"/>
-                            <w:sz w:val="20"/>
-                          </w:rPr>
-                          <w:t>vNAME</w:t>
-                        </w:r>
-                        <w:proofErr w:type="spellEnd"/>
-                      </w:p>
-                    </w:tc>
-                  </w:tr>
-                  <w:tr>
-                    <w:trPr>
-                      <w:trHeight w:val="233"/>
-                    </w:trPr>
-                    <w:tc>
-                      <w:tcPr>
-                        <w:cnfStyle w:val="001000000000" w:firstRow="0" w:lastRow="0" w:firstColumn="1" w:lastColumn="0" w:oddVBand="0" w:evenVBand="0" w:oddHBand="0" w:evenHBand="0" w:firstRowFirstColumn="0" w:firstRowLastColumn="0" w:lastRowFirstColumn="0" w:lastRowLastColumn="0"/>
-                        <w:tcW w:w="5203" w:type="dxa"/>
-                      </w:tcPr>
-                      <w:p>
-                        <w:pPr>
-                          <w:framePr w:hSpace="180" w:wrap="around" w:vAnchor="text" w:hAnchor="text" w:y="1"/>
-                          <w:rPr>
-                            <w:rFonts w:ascii="Bookman Old Style" w:hAnsi="Bookman Old Style"/>
-                            <w:sz w:val="20"/>
-                          </w:rPr>
-                        </w:pPr>
-                        <w:r>
-                          <w:rPr>
-                            <w:rFonts w:ascii="Bookman Old Style" w:hAnsi="Bookman Old Style"/>
-                            <w:sz w:val="20"/>
-                          </w:rPr>
-                          <w:t xml:space="preserve">u*!: </w:t>
+                            <w:sz w:val="20"/>
+                          </w:rPr>
+                          <w:t>:</w:t>
                         </w:r>
                         <w:proofErr w:type="spellStart"/>
                         <w:r>
@@ -743,6 +860,136 @@
                             <w:b w:val="0"/>
                             <w:sz w:val="20"/>
                           </w:rPr>
+                          <w:t xml:space="preserve">Same as u:, but operating on the string stored in the vault with the name </w:t>
+                        </w:r>
+                        <w:proofErr w:type="spellStart"/>
+                        <w:r>
+                          <w:rPr>
+                            <w:rFonts w:ascii="Bookman Old Style" w:hAnsi="Bookman Old Style"/>
+                            <w:b w:val="0"/>
+                            <w:sz w:val="20"/>
+                          </w:rPr>
+                          <w:t>vNAME</w:t>
+                        </w:r>
+                        <w:proofErr w:type="spellEnd"/>
+                      </w:p>
+                    </w:tc>
+                  </w:tr>
+                  <w:tr>
+                    <w:trPr>
+                      <w:trHeight w:val="233"/>
+                    </w:trPr>
+                    <w:tc>
+                      <w:tcPr>
+                        <w:cnfStyle w:val="001000000000" w:firstRow="0" w:lastRow="0" w:firstColumn="1" w:lastColumn="0" w:oddVBand="0" w:evenVBand="0" w:oddHBand="0" w:evenHBand="0" w:firstRowFirstColumn="0" w:firstRowLastColumn="0" w:lastRowFirstColumn="0" w:lastRowLastColumn="0"/>
+                        <w:tcW w:w="5203" w:type="dxa"/>
+                      </w:tcPr>
+                      <w:p>
+                        <w:pPr>
+                          <w:framePr w:hSpace="180" w:wrap="around" w:vAnchor="text" w:hAnchor="text" w:y="1"/>
+                          <w:rPr>
+                            <w:rFonts w:ascii="Bookman Old Style" w:hAnsi="Bookman Old Style"/>
+                            <w:sz w:val="20"/>
+                          </w:rPr>
+                        </w:pPr>
+                        <w:r>
+                          <w:rPr>
+                            <w:rFonts w:ascii="Bookman Old Style" w:hAnsi="Bookman Old Style"/>
+                            <w:sz w:val="20"/>
+                          </w:rPr>
+                          <w:t xml:space="preserve">u*!: </w:t>
+                        </w:r>
+                        <w:proofErr w:type="spellStart"/>
+                        <w:r>
+                          <w:rPr>
+                            <w:rFonts w:ascii="Bookman Old Style" w:hAnsi="Bookman Old Style"/>
+                            <w:sz w:val="20"/>
+                          </w:rPr>
+                          <w:t>vNAME</w:t>
+                        </w:r>
+                        <w:proofErr w:type="spellEnd"/>
+                      </w:p>
+                      <w:p>
+                        <w:pPr>
+                          <w:framePr w:hSpace="180" w:wrap="around" w:vAnchor="text" w:hAnchor="text" w:y="1"/>
+                          <w:rPr>
+                            <w:rFonts w:ascii="Bookman Old Style" w:hAnsi="Bookman Old Style"/>
+                            <w:sz w:val="20"/>
+                          </w:rPr>
+                        </w:pPr>
+                        <w:r>
+                          <w:rPr>
+                            <w:rFonts w:ascii="Bookman Old Style" w:hAnsi="Bookman Old Style"/>
+                            <w:sz w:val="20"/>
+                          </w:rPr>
+                          <w:t>u</w:t>
+                        </w:r>
+                        <w:bookmarkStart w:id="0" w:name="_GoBack"/>
+                        <w:bookmarkEnd w:id="0"/>
+                        <w:r>
+                          <w:rPr>
+                            <w:rFonts w:ascii="Bookman Old Style" w:hAnsi="Bookman Old Style"/>
+                            <w:sz w:val="20"/>
+                          </w:rPr>
+                          <w:t>*</w:t>
+                        </w:r>
+                        <w:r>
+                          <w:rPr>
+                            <w:rFonts w:ascii="Bookman Old Style" w:hAnsi="Bookman Old Style"/>
+                            <w:sz w:val="20"/>
+                          </w:rPr>
+                          <w:t>!</w:t>
+                        </w:r>
+                        <w:r>
+                          <w:rPr>
+                            <w:rFonts w:ascii="Bookman Old Style" w:hAnsi="Bookman Old Style"/>
+                            <w:sz w:val="20"/>
+                          </w:rPr>
+                          <w:t>.</w:t>
+                        </w:r>
+                        <w:r>
+                          <w:rPr>
+                            <w:rFonts w:ascii="Bookman Old Style" w:hAnsi="Bookman Old Style"/>
+                            <w:sz w:val="20"/>
+                          </w:rPr>
+                          <w:t>:</w:t>
+                        </w:r>
+                        <w:proofErr w:type="spellStart"/>
+                        <w:r>
+                          <w:rPr>
+                            <w:rFonts w:ascii="Bookman Old Style" w:hAnsi="Bookman Old Style"/>
+                            <w:sz w:val="20"/>
+                          </w:rPr>
+                          <w:t>vNAME</w:t>
+                        </w:r>
+                        <w:proofErr w:type="spellEnd"/>
+                      </w:p>
+                    </w:tc>
+                  </w:tr>
+                  <w:tr>
+                    <w:trPr>
+                      <w:cnfStyle w:val="000000100000" w:firstRow="0" w:lastRow="0" w:firstColumn="0" w:lastColumn="0" w:oddVBand="0" w:evenVBand="0" w:oddHBand="1" w:evenHBand="0" w:firstRowFirstColumn="0" w:firstRowLastColumn="0" w:lastRowFirstColumn="0" w:lastRowLastColumn="0"/>
+                      <w:trHeight w:val="233"/>
+                    </w:trPr>
+                    <w:tc>
+                      <w:tcPr>
+                        <w:cnfStyle w:val="001000000000" w:firstRow="0" w:lastRow="0" w:firstColumn="1" w:lastColumn="0" w:oddVBand="0" w:evenVBand="0" w:oddHBand="0" w:evenHBand="0" w:firstRowFirstColumn="0" w:firstRowLastColumn="0" w:lastRowFirstColumn="0" w:lastRowLastColumn="0"/>
+                        <w:tcW w:w="5203" w:type="dxa"/>
+                      </w:tcPr>
+                      <w:p>
+                        <w:pPr>
+                          <w:framePr w:hSpace="180" w:wrap="around" w:vAnchor="text" w:hAnchor="text" w:y="1"/>
+                          <w:rPr>
+                            <w:rFonts w:ascii="Bookman Old Style" w:hAnsi="Bookman Old Style"/>
+                            <w:sz w:val="20"/>
+                          </w:rPr>
+                        </w:pPr>
+                        <w:r>
+                          <w:rPr>
+                            <w:rFonts w:ascii="Bookman Old Style" w:hAnsi="Bookman Old Style"/>
+                            <w:b w:val="0"/>
+                            <w:sz w:val="20"/>
+                          </w:rPr>
                           <w:t xml:space="preserve">Same as u!:, but operating on the string stored in the vault with the name </w:t>
                         </w:r>
                         <w:proofErr w:type="spellStart"/>
@@ -950,7 +1197,100 @@
                       <w:sz w:val="18"/>
                       <w:szCs w:val="20"/>
                     </w:rPr>
-                    <w:lastRenderedPageBreak/>
+                    <w:t>IMPORTANT: Note that, while working on the TAZ, a parallel and important project emerged, concerning exploring applications of Transformatics (the mathematics underlying the TEA language) in Esoteric Science\cite{</w:t>
+                  </w:r>
+                  <w:proofErr w:type="spellStart"/>
+                  <w:r>
+                    <w:rPr>
+                      <w:rFonts w:ascii="Bookman Old Style" w:hAnsi="Bookman Old Style"/>
+                      <w:sz w:val="18"/>
+                      <w:szCs w:val="20"/>
+                    </w:rPr>
+                    <w:t>grimoire</w:t>
+                  </w:r>
+                  <w:proofErr w:type="spellEnd"/>
+                  <w:r>
+                    <w:rPr>
+                      <w:rFonts w:ascii="Bookman Old Style" w:hAnsi="Bookman Old Style"/>
+                      <w:sz w:val="18"/>
+                      <w:szCs w:val="20"/>
+                    </w:rPr>
+                    <w:t xml:space="preserve">}, and it was discovered, there is a genuine need for an alternative way to compute the MSS. Thus, the extra variations in this command, </w:t>
+                  </w:r>
+                  <w:proofErr w:type="gramStart"/>
+                  <w:r>
+                    <w:rPr>
+                      <w:rFonts w:ascii="Bookman Old Style" w:hAnsi="Bookman Old Style"/>
+                      <w:sz w:val="18"/>
+                      <w:szCs w:val="20"/>
+                    </w:rPr>
+                    <w:t>that use</w:t>
+                  </w:r>
+                  <w:proofErr w:type="gramEnd"/>
+                  <w:r>
+                    <w:rPr>
+                      <w:rFonts w:ascii="Bookman Old Style" w:hAnsi="Bookman Old Style"/>
+                      <w:sz w:val="18"/>
+                      <w:szCs w:val="20"/>
+                    </w:rPr>
+                    <w:t xml:space="preserve"> the PMSS algorithm that relies on computing a rank/weight for each symbol instead of just relying on their frequency and order of first-occurrence as the original U: commands still behave. There are some useful applications for this alternative as demonstrated in \</w:t>
+                  </w:r>
+                  <w:proofErr w:type="gramStart"/>
+                  <w:r>
+                    <w:rPr>
+                      <w:rFonts w:ascii="Bookman Old Style" w:hAnsi="Bookman Old Style"/>
+                      <w:sz w:val="18"/>
+                      <w:szCs w:val="20"/>
+                    </w:rPr>
+                    <w:t>cite{</w:t>
+                  </w:r>
+                  <w:proofErr w:type="spellStart"/>
+                  <w:proofErr w:type="gramEnd"/>
+                  <w:r>
+                    <w:rPr>
+                      <w:rFonts w:ascii="Bookman Old Style" w:hAnsi="Bookman Old Style"/>
+                      <w:sz w:val="18"/>
+                      <w:szCs w:val="20"/>
+                    </w:rPr>
+                    <w:t>grimoire</w:t>
+                  </w:r>
+                  <w:proofErr w:type="spellEnd"/>
+                  <w:r>
+                    <w:rPr>
+                      <w:rFonts w:ascii="Bookman Old Style" w:hAnsi="Bookman Old Style"/>
+                      <w:sz w:val="18"/>
+                      <w:szCs w:val="20"/>
+                    </w:rPr>
+                    <w:t>}.</w:t>
+                  </w:r>
+                </w:p>
+                <w:p>
+                  <w:pPr>
+                    <w:framePr w:hSpace="180" w:wrap="around" w:vAnchor="text" w:hAnchor="text" w:y="1"/>
+                    <w:cnfStyle w:val="000000100000" w:firstRow="0" w:lastRow="0" w:firstColumn="0" w:lastColumn="0" w:oddVBand="0" w:evenVBand="0" w:oddHBand="1" w:evenHBand="0" w:firstRowFirstColumn="0" w:firstRowLastColumn="0" w:lastRowFirstColumn="0" w:lastRowLastColumn="0"/>
+                    <w:rPr>
+                      <w:rFonts w:ascii="Bookman Old Style" w:hAnsi="Bookman Old Style"/>
+                      <w:sz w:val="18"/>
+                      <w:szCs w:val="20"/>
+                    </w:rPr>
+                  </w:pPr>
+                </w:p>
+                <w:p>
+                  <w:pPr>
+                    <w:framePr w:hSpace="180" w:wrap="around" w:vAnchor="text" w:hAnchor="text" w:y="1"/>
+                    <w:cnfStyle w:val="000000100000" w:firstRow="0" w:lastRow="0" w:firstColumn="0" w:lastColumn="0" w:oddVBand="0" w:evenVBand="0" w:oddHBand="1" w:evenHBand="0" w:firstRowFirstColumn="0" w:firstRowLastColumn="0" w:lastRowFirstColumn="0" w:lastRowLastColumn="0"/>
+                    <w:rPr>
+                      <w:rFonts w:ascii="Bookman Old Style" w:hAnsi="Bookman Old Style"/>
+                      <w:sz w:val="18"/>
+                      <w:szCs w:val="20"/>
+                    </w:rPr>
+                  </w:pPr>
+                  <w:r>
+                    <w:rPr>
+                      <w:rFonts w:ascii="Bookman Old Style" w:hAnsi="Bookman Old Style"/>
+                      <w:sz w:val="18"/>
+                      <w:szCs w:val="20"/>
+                    </w:rPr>
                     <w:t xml:space="preserve">A basic example of how to use U: is the problem of determining the winner at an election given the votes data. In this example TEA program, we assume a vote for candidate represented by letter A, appears as just the letter “A” in the list of votes, for candidate B, by “B”, and so on. Thus, </w:t>
                   </w:r>
                   <w:proofErr w:type="gramStart"/>
@@ -1117,6 +1457,7 @@
                       <w:noProof/>
                       <w:sz w:val="20"/>
                     </w:rPr>
+                    <w:lastRenderedPageBreak/>
                     <mc:AlternateContent>
                       <mc:Choice Requires="wps">
                         <w:drawing>
@@ -3565,16 +3906,7 @@
                       <w:sz w:val="18"/>
                       <w:szCs w:val="20"/>
                     </w:rPr>
-                    <w:t xml:space="preserve">Note that the example TEA program, because of its use of the special BASH character “!” [6], requires some clever treatment of the TEA source code when being used on the </w:t>
-                  </w:r>
-                  <w:r>
-                    <w:rPr>
-                      <w:rFonts w:ascii="Bookman Old Style" w:hAnsi="Bookman Old Style"/>
-                      <w:sz w:val="18"/>
-                      <w:szCs w:val="20"/>
-                    </w:rPr>
-                    <w:lastRenderedPageBreak/>
-                    <w:t>command-line. Thus, the actual command-line invocation of this example uses the modified syntax:</w:t>
+                    <w:t>Note that the example TEA program, because of its use of the special BASH character “!” [6], requires some clever treatment of the TEA source code when being used on the command-line. Thus, the actual command-line invocation of this example uses the modified syntax:</w:t>
                   </w:r>
                 </w:p>
                 <w:p>
@@ -3927,6 +4259,7 @@
                       <w:sz w:val="18"/>
                       <w:szCs w:val="20"/>
                     </w:rPr>
+                    <w:lastRenderedPageBreak/>
                     <w:t>Otherwise, another great example is the following, this time demonstrating how u: can serve the useful purpose of computing a modal sequence statistic for a list of words.</w:t>
                   </w:r>
                 </w:p>
@@ -4204,25 +4537,7 @@
                       <w:sz w:val="18"/>
                       <w:szCs w:val="20"/>
                     </w:rPr>
-                    <w:t xml:space="preserve">12] on </w:t>
-                  </w:r>
-                  <w:proofErr w:type="spellStart"/>
-                  <w:r>
-                    <w:rPr>
-                      <w:rFonts w:ascii="Bookman Old Style" w:hAnsi="Bookman Old Style"/>
-                      <w:sz w:val="18"/>
-                      <w:szCs w:val="20"/>
-                    </w:rPr>
-                    <w:t>Transformatics</w:t>
-                  </w:r>
-                  <w:proofErr w:type="spellEnd"/>
-                  <w:r>
-                    <w:rPr>
-                      <w:rFonts w:ascii="Bookman Old Style" w:hAnsi="Bookman Old Style"/>
-                      <w:sz w:val="18"/>
-                      <w:szCs w:val="20"/>
-                    </w:rPr>
-                    <w:t xml:space="preserve"> for details.</w:t>
+                    <w:t>12] on Transformatics for details.</w:t>
                   </w:r>
                 </w:p>
               </w:tc>
@@ -4373,7 +4688,6 @@
                       <w:rFonts w:ascii="Bookman Old Style" w:hAnsi="Bookman Old Style"/>
                       <w:sz w:val="20"/>
                     </w:rPr>
-                    <w:lastRenderedPageBreak/>
                     <w:tab/>
                   </w:r>
                 </w:p>
@@ -4437,10 +4751,7 @@
         </w:tc>
       </w:tr>
     </w:tbl>
-    <w:p>
-      <w:bookmarkStart w:id="0" w:name="_GoBack"/>
-      <w:bookmarkEnd w:id="0"/>
-    </w:p>
+    <w:p/>
     <w:sectPr>
       <w:pgSz w:w="12240" w:h="15840"/>
       <w:pgMar w:top="1440" w:right="1440" w:bottom="1440" w:left="1440" w:header="720" w:footer="720" w:gutter="0"/>

</xml_diff>